<commit_message>
map and player setting
</commit_message>
<xml_diff>
--- a/portfolio_2d_game.docx
+++ b/portfolio_2d_game.docx
@@ -16,8 +16,13 @@
         <w:jc w:val="center"/>
       </w:pPr>
       <w:r>
-        <w:t>Theng Yuan Yuan</w:t>
-      </w:r>
+        <w:t xml:space="preserve">Theng Yuan </w:t>
+      </w:r>
+      <w:proofErr w:type="spellStart"/>
+      <w:r>
+        <w:t>Yuan</w:t>
+      </w:r>
+      <w:proofErr w:type="spellEnd"/>
     </w:p>
     <w:p/>
     <w:p>
@@ -44,8 +49,13 @@
     </w:p>
     <w:p>
       <w:r>
-        <w:t>Start Date: 5/13/2024</w:t>
-      </w:r>
+        <w:t xml:space="preserve">Start Date: </w:t>
+      </w:r>
+      <w:proofErr w:type="gramStart"/>
+      <w:r>
+        <w:t>5/13/2024</w:t>
+      </w:r>
+      <w:proofErr w:type="gramEnd"/>
     </w:p>
     <w:p>
       <w:r>
@@ -168,16 +178,51 @@
         <w:t>Create</w:t>
       </w:r>
       <w:r>
-        <w:t xml:space="preserve"> project</w:t>
-      </w:r>
-    </w:p>
-    <w:p>
+        <w:t xml:space="preserve"> </w:t>
+      </w:r>
+      <w:proofErr w:type="gramStart"/>
+      <w:r>
+        <w:t>project</w:t>
+      </w:r>
+      <w:proofErr w:type="gramEnd"/>
+    </w:p>
+    <w:p>
+      <w:proofErr w:type="spellStart"/>
       <w:r>
         <w:rPr>
           <w:rStyle w:val="IntenseEmphasis"/>
         </w:rPr>
-        <w:t>npm create vite@latest .</w:t>
-      </w:r>
+        <w:t>npm</w:t>
+      </w:r>
+      <w:proofErr w:type="spellEnd"/>
+      <w:r>
+        <w:rPr>
+          <w:rStyle w:val="IntenseEmphasis"/>
+        </w:rPr>
+        <w:t xml:space="preserve"> create </w:t>
+      </w:r>
+      <w:proofErr w:type="spellStart"/>
+      <w:r>
+        <w:rPr>
+          <w:rStyle w:val="IntenseEmphasis"/>
+        </w:rPr>
+        <w:t>vite@</w:t>
+      </w:r>
+      <w:proofErr w:type="gramStart"/>
+      <w:r>
+        <w:rPr>
+          <w:rStyle w:val="IntenseEmphasis"/>
+        </w:rPr>
+        <w:t>latest</w:t>
+      </w:r>
+      <w:proofErr w:type="spellEnd"/>
+      <w:r>
+        <w:rPr>
+          <w:rStyle w:val="IntenseEmphasis"/>
+        </w:rPr>
+        <w:t xml:space="preserve"> .</w:t>
+      </w:r>
+      <w:proofErr w:type="gramEnd"/>
     </w:p>
     <w:p>
       <w:r>
@@ -245,12 +290,28 @@
       <w:r>
         <w:t xml:space="preserve">We will use kaboom.js therefore: </w:t>
       </w:r>
+      <w:proofErr w:type="spellStart"/>
       <w:r>
         <w:rPr>
           <w:rStyle w:val="IntenseEmphasis"/>
         </w:rPr>
-        <w:t>npm install kaboom</w:t>
-      </w:r>
+        <w:t>npm</w:t>
+      </w:r>
+      <w:proofErr w:type="spellEnd"/>
+      <w:r>
+        <w:rPr>
+          <w:rStyle w:val="IntenseEmphasis"/>
+        </w:rPr>
+        <w:t xml:space="preserve"> install </w:t>
+      </w:r>
+      <w:proofErr w:type="gramStart"/>
+      <w:r>
+        <w:rPr>
+          <w:rStyle w:val="IntenseEmphasis"/>
+        </w:rPr>
+        <w:t>kaboom</w:t>
+      </w:r>
+      <w:proofErr w:type="gramEnd"/>
     </w:p>
     <w:p>
       <w:r>
@@ -317,8 +378,13 @@
       </w:pPr>
       <w:r>
         <w:lastRenderedPageBreak/>
-        <w:t>Remove unneeded files</w:t>
-      </w:r>
+        <w:t xml:space="preserve">Remove unneeded </w:t>
+      </w:r>
+      <w:proofErr w:type="gramStart"/>
+      <w:r>
+        <w:t>files</w:t>
+      </w:r>
+      <w:proofErr w:type="gramEnd"/>
     </w:p>
     <w:p>
       <w:r>
@@ -373,13 +439,36 @@
         <w:pStyle w:val="Heading2"/>
       </w:pPr>
       <w:r>
-        <w:t>Add src directory</w:t>
-      </w:r>
-    </w:p>
-    <w:p>
-      <w:r>
-        <w:t>src: store the source codes</w:t>
-      </w:r>
+        <w:t xml:space="preserve">Add </w:t>
+      </w:r>
+      <w:proofErr w:type="spellStart"/>
+      <w:r>
+        <w:t>src</w:t>
+      </w:r>
+      <w:proofErr w:type="spellEnd"/>
+      <w:r>
+        <w:t xml:space="preserve"> </w:t>
+      </w:r>
+      <w:proofErr w:type="gramStart"/>
+      <w:r>
+        <w:t>directory</w:t>
+      </w:r>
+      <w:proofErr w:type="gramEnd"/>
+    </w:p>
+    <w:p>
+      <w:proofErr w:type="spellStart"/>
+      <w:r>
+        <w:t>src</w:t>
+      </w:r>
+      <w:proofErr w:type="spellEnd"/>
+      <w:r>
+        <w:t xml:space="preserve">: store the source </w:t>
+      </w:r>
+      <w:proofErr w:type="gramStart"/>
+      <w:r>
+        <w:t>codes</w:t>
+      </w:r>
+      <w:proofErr w:type="gramEnd"/>
     </w:p>
     <w:p>
       <w:r>
@@ -438,8 +527,13 @@
         <w:t>Add vite.config.js</w:t>
       </w:r>
       <w:r>
-        <w:t xml:space="preserve"> file</w:t>
-      </w:r>
+        <w:t xml:space="preserve"> </w:t>
+      </w:r>
+      <w:proofErr w:type="gramStart"/>
+      <w:r>
+        <w:t>file</w:t>
+      </w:r>
+      <w:proofErr w:type="gramEnd"/>
     </w:p>
     <w:p>
       <w:r>
@@ -491,7 +585,23 @@
     </w:p>
     <w:p>
       <w:r>
-        <w:t>vite.config.js: export/compiles/transpile javascript to run in the browser, optimizations minifications to make the code compact and take least amount of space.</w:t>
+        <w:t>vite.config.js: export/compiles/</w:t>
+      </w:r>
+      <w:proofErr w:type="spellStart"/>
+      <w:r>
+        <w:t>transpile</w:t>
+      </w:r>
+      <w:proofErr w:type="spellEnd"/>
+      <w:r>
+        <w:t xml:space="preserve"> </w:t>
+      </w:r>
+      <w:proofErr w:type="spellStart"/>
+      <w:r>
+        <w:t>javascript</w:t>
+      </w:r>
+      <w:proofErr w:type="spellEnd"/>
+      <w:r>
+        <w:t xml:space="preserve"> to run in the browser, optimizations minifications to make the code compact and take least amount of space.</w:t>
       </w:r>
     </w:p>
     <w:p>
@@ -528,24 +638,63 @@
         <w:t>Install terser</w:t>
       </w:r>
       <w:r>
-        <w:t xml:space="preserve"> in devDependencies</w:t>
-      </w:r>
-    </w:p>
-    <w:p>
+        <w:t xml:space="preserve"> in </w:t>
+      </w:r>
+      <w:proofErr w:type="spellStart"/>
+      <w:proofErr w:type="gramStart"/>
+      <w:r>
+        <w:t>devDependencies</w:t>
+      </w:r>
+      <w:proofErr w:type="spellEnd"/>
+      <w:proofErr w:type="gramEnd"/>
+    </w:p>
+    <w:p>
+      <w:proofErr w:type="spellStart"/>
       <w:r>
         <w:rPr>
           <w:rStyle w:val="IntenseEmphasis"/>
         </w:rPr>
-        <w:t>npm install terser</w:t>
-      </w:r>
-    </w:p>
-    <w:p>
+        <w:t>npm</w:t>
+      </w:r>
+      <w:proofErr w:type="spellEnd"/>
       <w:r>
         <w:rPr>
           <w:rStyle w:val="IntenseEmphasis"/>
         </w:rPr>
-        <w:t>npm –D install terser</w:t>
-      </w:r>
+        <w:t xml:space="preserve"> install </w:t>
+      </w:r>
+      <w:proofErr w:type="gramStart"/>
+      <w:r>
+        <w:rPr>
+          <w:rStyle w:val="IntenseEmphasis"/>
+        </w:rPr>
+        <w:t>terser</w:t>
+      </w:r>
+      <w:proofErr w:type="gramEnd"/>
+    </w:p>
+    <w:p>
+      <w:proofErr w:type="spellStart"/>
+      <w:r>
+        <w:rPr>
+          <w:rStyle w:val="IntenseEmphasis"/>
+        </w:rPr>
+        <w:t>npm</w:t>
+      </w:r>
+      <w:proofErr w:type="spellEnd"/>
+      <w:r>
+        <w:rPr>
+          <w:rStyle w:val="IntenseEmphasis"/>
+        </w:rPr>
+        <w:t xml:space="preserve"> –D install </w:t>
+      </w:r>
+      <w:proofErr w:type="gramStart"/>
+      <w:r>
+        <w:rPr>
+          <w:rStyle w:val="IntenseEmphasis"/>
+        </w:rPr>
+        <w:t>terser</w:t>
+      </w:r>
+      <w:proofErr w:type="gramEnd"/>
     </w:p>
     <w:p/>
     <w:p>
@@ -618,8 +767,15 @@
         <w:t>Create main.js file</w:t>
       </w:r>
       <w:r>
-        <w:t xml:space="preserve"> in src</w:t>
-      </w:r>
+        <w:t xml:space="preserve"> in </w:t>
+      </w:r>
+      <w:proofErr w:type="spellStart"/>
+      <w:proofErr w:type="gramStart"/>
+      <w:r>
+        <w:t>src</w:t>
+      </w:r>
+      <w:proofErr w:type="spellEnd"/>
+      <w:proofErr w:type="gramEnd"/>
     </w:p>
     <w:p>
       <w:r>
@@ -683,11 +839,16 @@
       </w:pPr>
       <w:r>
         <w:lastRenderedPageBreak/>
-        <w:t>Add some codes in i</w:t>
+        <w:t xml:space="preserve">Add some codes in </w:t>
+      </w:r>
+      <w:proofErr w:type="gramStart"/>
+      <w:r>
+        <w:t>i</w:t>
       </w:r>
       <w:r>
         <w:t>ndex.html</w:t>
       </w:r>
+      <w:proofErr w:type="gramEnd"/>
     </w:p>
     <w:p>
       <w:r>
@@ -733,12 +894,36 @@
     </w:p>
     <w:p>
       <w:r>
-        <w:t>Style can be in separate folder, but in this project, the author mentioned it is not css-heavy.</w:t>
-      </w:r>
-    </w:p>
-    <w:p>
-      <w:r>
-        <w:t>Change the src to “src/main.js” as we have change</w:t>
+        <w:t xml:space="preserve">Style can be in separate folder, but in this project, the author mentioned it is not </w:t>
+      </w:r>
+      <w:proofErr w:type="spellStart"/>
+      <w:r>
+        <w:t>css</w:t>
+      </w:r>
+      <w:proofErr w:type="spellEnd"/>
+      <w:r>
+        <w:t>-heavy.</w:t>
+      </w:r>
+    </w:p>
+    <w:p>
+      <w:r>
+        <w:t xml:space="preserve">Change the </w:t>
+      </w:r>
+      <w:proofErr w:type="spellStart"/>
+      <w:r>
+        <w:t>src</w:t>
+      </w:r>
+      <w:proofErr w:type="spellEnd"/>
+      <w:r>
+        <w:t xml:space="preserve"> to “</w:t>
+      </w:r>
+      <w:proofErr w:type="spellStart"/>
+      <w:r>
+        <w:t>src</w:t>
+      </w:r>
+      <w:proofErr w:type="spellEnd"/>
+      <w:r>
+        <w:t>/main.js” as we have change</w:t>
       </w:r>
       <w:r>
         <w:t>d</w:t>
@@ -772,8 +957,13 @@
     </w:p>
     <w:p>
       <w:r>
-        <w:t>kaboom context dot js</w:t>
-      </w:r>
+        <w:t xml:space="preserve">kaboom context dot </w:t>
+      </w:r>
+      <w:proofErr w:type="spellStart"/>
+      <w:r>
+        <w:t>js</w:t>
+      </w:r>
+      <w:proofErr w:type="spellEnd"/>
     </w:p>
     <w:p>
       <w:r>
@@ -835,7 +1025,15 @@
     <w:p>
       <w:r>
         <w:lastRenderedPageBreak/>
-        <w:t>Some explanation from chatgpt:</w:t>
+        <w:t xml:space="preserve">Some explanation from </w:t>
+      </w:r>
+      <w:proofErr w:type="spellStart"/>
+      <w:r>
+        <w:t>chatgpt</w:t>
+      </w:r>
+      <w:proofErr w:type="spellEnd"/>
+      <w:r>
+        <w:t>:</w:t>
       </w:r>
     </w:p>
     <w:p>
@@ -1003,7 +1201,25 @@
           <w:color w:val="0D0D0D"/>
           <w:lang w:eastAsia="zh-CN"/>
         </w:rPr>
-        <w:t xml:space="preserve"> prevents this global attachment. Instead, you will use the instance </w:t>
+        <w:t xml:space="preserve"> prevents this global attachment. Instead, you will use </w:t>
+      </w:r>
+      <w:proofErr w:type="gramStart"/>
+      <w:r>
+        <w:rPr>
+          <w:rFonts w:ascii="Segoe UI" w:eastAsia="Times New Roman" w:hAnsi="Segoe UI" w:cs="Segoe UI"/>
+          <w:color w:val="0D0D0D"/>
+          <w:lang w:eastAsia="zh-CN"/>
+        </w:rPr>
+        <w:t>the instance</w:t>
+      </w:r>
+      <w:proofErr w:type="gramEnd"/>
+      <w:r>
+        <w:rPr>
+          <w:rFonts w:ascii="Segoe UI" w:eastAsia="Times New Roman" w:hAnsi="Segoe UI" w:cs="Segoe UI"/>
+          <w:color w:val="0D0D0D"/>
+          <w:lang w:eastAsia="zh-CN"/>
+        </w:rPr>
+        <w:t xml:space="preserve"> </w:t>
       </w:r>
       <w:r>
         <w:rPr>
@@ -1047,6 +1263,7 @@
           <w:lang w:eastAsia="zh-CN"/>
         </w:rPr>
       </w:pPr>
+      <w:proofErr w:type="spellStart"/>
       <w:r>
         <w:rPr>
           <w:rFonts w:ascii="Ubuntu Mono" w:eastAsia="Times New Roman" w:hAnsi="Ubuntu Mono" w:cs="Courier New"/>
@@ -1058,7 +1275,21 @@
           <w:bdr w:val="single" w:sz="2" w:space="0" w:color="E3E3E3" w:frame="1"/>
           <w:lang w:eastAsia="zh-CN"/>
         </w:rPr>
-        <w:t>touchToMouse: true</w:t>
+        <w:t>touchToMouse</w:t>
+      </w:r>
+      <w:proofErr w:type="spellEnd"/>
+      <w:r>
+        <w:rPr>
+          <w:rFonts w:ascii="Ubuntu Mono" w:eastAsia="Times New Roman" w:hAnsi="Ubuntu Mono" w:cs="Courier New"/>
+          <w:b/>
+          <w:bCs/>
+          <w:color w:val="0D0D0D"/>
+          <w:sz w:val="21"/>
+          <w:szCs w:val="21"/>
+          <w:bdr w:val="single" w:sz="2" w:space="0" w:color="E3E3E3" w:frame="1"/>
+          <w:lang w:eastAsia="zh-CN"/>
+        </w:rPr>
+        <w:t>: true</w:t>
       </w:r>
     </w:p>
     <w:p>
@@ -1121,7 +1352,37 @@
           <w:bdr w:val="single" w:sz="2" w:space="0" w:color="E3E3E3" w:frame="1"/>
           <w:lang w:eastAsia="zh-CN"/>
         </w:rPr>
-        <w:t>canvas: document.getElementById("game")</w:t>
+        <w:t xml:space="preserve">canvas: </w:t>
+      </w:r>
+      <w:proofErr w:type="spellStart"/>
+      <w:proofErr w:type="gramStart"/>
+      <w:r>
+        <w:rPr>
+          <w:rFonts w:ascii="Ubuntu Mono" w:eastAsia="Times New Roman" w:hAnsi="Ubuntu Mono" w:cs="Courier New"/>
+          <w:b/>
+          <w:bCs/>
+          <w:color w:val="0D0D0D"/>
+          <w:sz w:val="21"/>
+          <w:szCs w:val="21"/>
+          <w:bdr w:val="single" w:sz="2" w:space="0" w:color="E3E3E3" w:frame="1"/>
+          <w:lang w:eastAsia="zh-CN"/>
+        </w:rPr>
+        <w:t>document.getElementById</w:t>
+      </w:r>
+      <w:proofErr w:type="spellEnd"/>
+      <w:proofErr w:type="gramEnd"/>
+      <w:r>
+        <w:rPr>
+          <w:rFonts w:ascii="Ubuntu Mono" w:eastAsia="Times New Roman" w:hAnsi="Ubuntu Mono" w:cs="Courier New"/>
+          <w:b/>
+          <w:bCs/>
+          <w:color w:val="0D0D0D"/>
+          <w:sz w:val="21"/>
+          <w:szCs w:val="21"/>
+          <w:bdr w:val="single" w:sz="2" w:space="0" w:color="E3E3E3" w:frame="1"/>
+          <w:lang w:eastAsia="zh-CN"/>
+        </w:rPr>
+        <w:t>("game")</w:t>
       </w:r>
     </w:p>
     <w:p>
@@ -1173,6 +1434,8 @@
         </w:rPr>
         <w:t xml:space="preserve"> element where the game will be rendered. By using </w:t>
       </w:r>
+      <w:proofErr w:type="spellStart"/>
+      <w:proofErr w:type="gramStart"/>
       <w:r>
         <w:rPr>
           <w:rFonts w:ascii="Ubuntu Mono" w:eastAsia="Times New Roman" w:hAnsi="Ubuntu Mono" w:cs="Courier New"/>
@@ -1184,16 +1447,10 @@
           <w:bdr w:val="single" w:sz="2" w:space="0" w:color="E3E3E3" w:frame="1"/>
           <w:lang w:eastAsia="zh-CN"/>
         </w:rPr>
-        <w:t>document.getElementById("game")</w:t>
-      </w:r>
-      <w:r>
-        <w:rPr>
-          <w:rFonts w:ascii="Segoe UI" w:eastAsia="Times New Roman" w:hAnsi="Segoe UI" w:cs="Segoe UI"/>
-          <w:color w:val="0D0D0D"/>
-          <w:lang w:eastAsia="zh-CN"/>
-        </w:rPr>
-        <w:t xml:space="preserve">, you are telling Kaboom to render the game inside the canvas element with the ID </w:t>
-      </w:r>
+        <w:t>document.getElementById</w:t>
+      </w:r>
+      <w:proofErr w:type="spellEnd"/>
+      <w:proofErr w:type="gramEnd"/>
       <w:r>
         <w:rPr>
           <w:rFonts w:ascii="Ubuntu Mono" w:eastAsia="Times New Roman" w:hAnsi="Ubuntu Mono" w:cs="Courier New"/>
@@ -1205,6 +1462,27 @@
           <w:bdr w:val="single" w:sz="2" w:space="0" w:color="E3E3E3" w:frame="1"/>
           <w:lang w:eastAsia="zh-CN"/>
         </w:rPr>
+        <w:t>("game")</w:t>
+      </w:r>
+      <w:r>
+        <w:rPr>
+          <w:rFonts w:ascii="Segoe UI" w:eastAsia="Times New Roman" w:hAnsi="Segoe UI" w:cs="Segoe UI"/>
+          <w:color w:val="0D0D0D"/>
+          <w:lang w:eastAsia="zh-CN"/>
+        </w:rPr>
+        <w:t xml:space="preserve">, you are telling Kaboom to render the game inside the canvas element with the ID </w:t>
+      </w:r>
+      <w:r>
+        <w:rPr>
+          <w:rFonts w:ascii="Ubuntu Mono" w:eastAsia="Times New Roman" w:hAnsi="Ubuntu Mono" w:cs="Courier New"/>
+          <w:b/>
+          <w:bCs/>
+          <w:color w:val="0D0D0D"/>
+          <w:sz w:val="21"/>
+          <w:szCs w:val="21"/>
+          <w:bdr w:val="single" w:sz="2" w:space="0" w:color="E3E3E3" w:frame="1"/>
+          <w:lang w:eastAsia="zh-CN"/>
+        </w:rPr>
         <w:t>"game"</w:t>
       </w:r>
       <w:r>
@@ -1219,7 +1497,15 @@
     <w:p/>
     <w:p>
       <w:r>
-        <w:t>This is example of how to use the global k in the project later.</w:t>
+        <w:t xml:space="preserve">This is </w:t>
+      </w:r>
+      <w:proofErr w:type="gramStart"/>
+      <w:r>
+        <w:t>example</w:t>
+      </w:r>
+      <w:proofErr w:type="gramEnd"/>
+      <w:r>
+        <w:t xml:space="preserve"> of how to use the global k in the project later.</w:t>
       </w:r>
     </w:p>
     <w:p>
@@ -1337,12 +1623,25 @@
       </w:pPr>
       <w:r>
         <w:lastRenderedPageBreak/>
-        <w:t>Create these files</w:t>
-      </w:r>
-    </w:p>
-    <w:p>
-      <w:r>
-        <w:t>constants.js, utils.js in src directory</w:t>
+        <w:t xml:space="preserve">Create these </w:t>
+      </w:r>
+      <w:proofErr w:type="gramStart"/>
+      <w:r>
+        <w:t>files</w:t>
+      </w:r>
+      <w:proofErr w:type="gramEnd"/>
+    </w:p>
+    <w:p>
+      <w:r>
+        <w:t xml:space="preserve">constants.js, utils.js in </w:t>
+      </w:r>
+      <w:proofErr w:type="spellStart"/>
+      <w:r>
+        <w:t>src</w:t>
+      </w:r>
+      <w:proofErr w:type="spellEnd"/>
+      <w:r>
+        <w:t xml:space="preserve"> directory</w:t>
       </w:r>
     </w:p>
     <w:p>
@@ -1394,7 +1693,15 @@
     </w:p>
     <w:p>
       <w:r>
-        <w:t xml:space="preserve">utils.js holds functions to make the code look nicer (? I don’t understand what the author mean) </w:t>
+        <w:t xml:space="preserve">utils.js holds functions to make the code look nicer (? I don’t understand what the author </w:t>
+      </w:r>
+      <w:proofErr w:type="gramStart"/>
+      <w:r>
+        <w:t>mean</w:t>
+      </w:r>
+      <w:proofErr w:type="gramEnd"/>
+      <w:r>
+        <w:t xml:space="preserve">) </w:t>
       </w:r>
     </w:p>
     <w:p>
@@ -1413,7 +1720,15 @@
     </w:p>
     <w:p>
       <w:r>
-        <w:t>Add the font (monogram.tff) and the image (spritesheet.png) i</w:t>
+        <w:t>Add the font (</w:t>
+      </w:r>
+      <w:proofErr w:type="spellStart"/>
+      <w:r>
+        <w:t>monogram.tff</w:t>
+      </w:r>
+      <w:proofErr w:type="spellEnd"/>
+      <w:r>
+        <w:t>) and the image (spritesheet.png) i</w:t>
       </w:r>
       <w:r>
         <w:t xml:space="preserve">n public directory. </w:t>
@@ -1425,7 +1740,21 @@
           <w:rPr>
             <w:rStyle w:val="Hyperlink"/>
           </w:rPr>
-          <w:t>monogram by datagoblin (itch.io)</w:t>
+          <w:t xml:space="preserve">monogram by </w:t>
+        </w:r>
+        <w:proofErr w:type="spellStart"/>
+        <w:r>
+          <w:rPr>
+            <w:rStyle w:val="Hyperlink"/>
+          </w:rPr>
+          <w:t>datagoblin</w:t>
+        </w:r>
+        <w:proofErr w:type="spellEnd"/>
+        <w:r>
+          <w:rPr>
+            <w:rStyle w:val="Hyperlink"/>
+          </w:rPr>
+          <w:t xml:space="preserve"> (itch.io)</w:t>
         </w:r>
       </w:hyperlink>
     </w:p>
@@ -1435,7 +1764,21 @@
           <w:rPr>
             <w:rStyle w:val="Hyperlink"/>
           </w:rPr>
-          <w:t>2d-portfolio-kaboom/public/spritesheet.png at master · JSLegendDev/2d-portfolio-kaboom (github.com)</w:t>
+          <w:t xml:space="preserve">2d-portfolio-kaboom/public/spritesheet.png at master · </w:t>
+        </w:r>
+        <w:proofErr w:type="spellStart"/>
+        <w:r>
+          <w:rPr>
+            <w:rStyle w:val="Hyperlink"/>
+          </w:rPr>
+          <w:t>JSLegendDev</w:t>
+        </w:r>
+        <w:proofErr w:type="spellEnd"/>
+        <w:r>
+          <w:rPr>
+            <w:rStyle w:val="Hyperlink"/>
+          </w:rPr>
+          <w:t>/2d-portfolio-kaboom (github.com)</w:t>
         </w:r>
       </w:hyperlink>
     </w:p>
@@ -1547,7 +1890,15 @@
       </w:pPr>
       <w:r>
         <w:lastRenderedPageBreak/>
-        <w:t>Load asset (loadSprite function)</w:t>
+        <w:t>Load asset (</w:t>
+      </w:r>
+      <w:proofErr w:type="spellStart"/>
+      <w:r>
+        <w:t>loadSprite</w:t>
+      </w:r>
+      <w:proofErr w:type="spellEnd"/>
+      <w:r>
+        <w:t xml:space="preserve"> function)</w:t>
       </w:r>
     </w:p>
     <w:p>
@@ -1593,19 +1944,39 @@
       </w:r>
     </w:p>
     <w:p>
-      <w:r>
-        <w:t>sliceX – The total number of frames in x-axis</w:t>
-      </w:r>
-    </w:p>
-    <w:p>
-      <w:r>
-        <w:t>sliceY – The total number of frames in y-axis</w:t>
-      </w:r>
-    </w:p>
-    <w:p>
-      <w:r>
-        <w:t>anims – specify the frame of the moving animations</w:t>
-      </w:r>
+      <w:proofErr w:type="spellStart"/>
+      <w:r>
+        <w:t>sliceX</w:t>
+      </w:r>
+      <w:proofErr w:type="spellEnd"/>
+      <w:r>
+        <w:t xml:space="preserve"> – The total number of frames in x-axis</w:t>
+      </w:r>
+    </w:p>
+    <w:p>
+      <w:proofErr w:type="spellStart"/>
+      <w:r>
+        <w:t>sliceY</w:t>
+      </w:r>
+      <w:proofErr w:type="spellEnd"/>
+      <w:r>
+        <w:t xml:space="preserve"> – The total number of frames in y-axis</w:t>
+      </w:r>
+    </w:p>
+    <w:p>
+      <w:proofErr w:type="spellStart"/>
+      <w:r>
+        <w:t>anims</w:t>
+      </w:r>
+      <w:proofErr w:type="spellEnd"/>
+      <w:r>
+        <w:t xml:space="preserve"> – specify the frame of the moving </w:t>
+      </w:r>
+      <w:proofErr w:type="gramStart"/>
+      <w:r>
+        <w:t>animations</w:t>
+      </w:r>
+      <w:proofErr w:type="gramEnd"/>
     </w:p>
     <w:p>
       <w:r>
@@ -1615,7 +1986,15 @@
     <w:p>
       <w:r>
         <w:lastRenderedPageBreak/>
-        <w:t>Explanation from chatgpt:</w:t>
+        <w:t xml:space="preserve">Explanation from </w:t>
+      </w:r>
+      <w:proofErr w:type="spellStart"/>
+      <w:r>
+        <w:t>chatgpt</w:t>
+      </w:r>
+      <w:proofErr w:type="spellEnd"/>
+      <w:r>
+        <w:t>:</w:t>
       </w:r>
     </w:p>
     <w:p>
@@ -1638,6 +2017,8 @@
           <w:lang w:eastAsia="zh-CN"/>
         </w:rPr>
       </w:pPr>
+      <w:proofErr w:type="spellStart"/>
+      <w:proofErr w:type="gramStart"/>
       <w:r>
         <w:rPr>
           <w:rFonts w:ascii="Ubuntu Mono" w:eastAsia="Times New Roman" w:hAnsi="Ubuntu Mono" w:cs="Courier New"/>
@@ -1651,6 +2032,8 @@
         </w:rPr>
         <w:t>k.loadSprite</w:t>
       </w:r>
+      <w:proofErr w:type="spellEnd"/>
+      <w:proofErr w:type="gramEnd"/>
       <w:r>
         <w:rPr>
           <w:rFonts w:ascii="Segoe UI" w:eastAsia="Times New Roman" w:hAnsi="Segoe UI" w:cs="Segoe UI"/>
@@ -1689,7 +2072,25 @@
           <w:color w:val="0D0D0D"/>
           <w:lang w:eastAsia="zh-CN"/>
         </w:rPr>
-        <w:t>This function is used to load a spritesheet and define how it should be sliced and animated.</w:t>
+        <w:t xml:space="preserve">This function is used to load a </w:t>
+      </w:r>
+      <w:proofErr w:type="spellStart"/>
+      <w:r>
+        <w:rPr>
+          <w:rFonts w:ascii="Segoe UI" w:eastAsia="Times New Roman" w:hAnsi="Segoe UI" w:cs="Segoe UI"/>
+          <w:color w:val="0D0D0D"/>
+          <w:lang w:eastAsia="zh-CN"/>
+        </w:rPr>
+        <w:t>spritesheet</w:t>
+      </w:r>
+      <w:proofErr w:type="spellEnd"/>
+      <w:r>
+        <w:rPr>
+          <w:rFonts w:ascii="Segoe UI" w:eastAsia="Times New Roman" w:hAnsi="Segoe UI" w:cs="Segoe UI"/>
+          <w:color w:val="0D0D0D"/>
+          <w:lang w:eastAsia="zh-CN"/>
+        </w:rPr>
+        <w:t xml:space="preserve"> and define how it should be sliced and animated.</w:t>
       </w:r>
     </w:p>
     <w:p>
@@ -1723,7 +2124,35 @@
           <w:bdr w:val="single" w:sz="2" w:space="0" w:color="E3E3E3" w:frame="1"/>
           <w:lang w:eastAsia="zh-CN"/>
         </w:rPr>
-        <w:t>"spritesheet"</w:t>
+        <w:t>"</w:t>
+      </w:r>
+      <w:proofErr w:type="spellStart"/>
+      <w:r>
+        <w:rPr>
+          <w:rFonts w:ascii="Ubuntu Mono" w:eastAsia="Times New Roman" w:hAnsi="Ubuntu Mono" w:cs="Courier New"/>
+          <w:b/>
+          <w:bCs/>
+          <w:color w:val="0D0D0D"/>
+          <w:sz w:val="21"/>
+          <w:szCs w:val="21"/>
+          <w:bdr w:val="single" w:sz="2" w:space="0" w:color="E3E3E3" w:frame="1"/>
+          <w:lang w:eastAsia="zh-CN"/>
+        </w:rPr>
+        <w:t>spritesheet</w:t>
+      </w:r>
+      <w:proofErr w:type="spellEnd"/>
+      <w:r>
+        <w:rPr>
+          <w:rFonts w:ascii="Ubuntu Mono" w:eastAsia="Times New Roman" w:hAnsi="Ubuntu Mono" w:cs="Courier New"/>
+          <w:b/>
+          <w:bCs/>
+          <w:color w:val="0D0D0D"/>
+          <w:sz w:val="21"/>
+          <w:szCs w:val="21"/>
+          <w:bdr w:val="single" w:sz="2" w:space="0" w:color="E3E3E3" w:frame="1"/>
+          <w:lang w:eastAsia="zh-CN"/>
+        </w:rPr>
+        <w:t>"</w:t>
       </w:r>
       <w:r>
         <w:rPr>
@@ -1773,7 +2202,25 @@
           <w:color w:val="0D0D0D"/>
           <w:lang w:eastAsia="zh-CN"/>
         </w:rPr>
-        <w:t xml:space="preserve"> is the path to the image file that contains the spritesheet.</w:t>
+        <w:t xml:space="preserve"> is the path to the image file that contains the </w:t>
+      </w:r>
+      <w:proofErr w:type="spellStart"/>
+      <w:r>
+        <w:rPr>
+          <w:rFonts w:ascii="Segoe UI" w:eastAsia="Times New Roman" w:hAnsi="Segoe UI" w:cs="Segoe UI"/>
+          <w:color w:val="0D0D0D"/>
+          <w:lang w:eastAsia="zh-CN"/>
+        </w:rPr>
+        <w:t>spritesheet</w:t>
+      </w:r>
+      <w:proofErr w:type="spellEnd"/>
+      <w:r>
+        <w:rPr>
+          <w:rFonts w:ascii="Segoe UI" w:eastAsia="Times New Roman" w:hAnsi="Segoe UI" w:cs="Segoe UI"/>
+          <w:color w:val="0D0D0D"/>
+          <w:lang w:eastAsia="zh-CN"/>
+        </w:rPr>
+        <w:t>.</w:t>
       </w:r>
     </w:p>
     <w:p>
@@ -1828,6 +2275,7 @@
           <w:lang w:eastAsia="zh-CN"/>
         </w:rPr>
       </w:pPr>
+      <w:proofErr w:type="spellStart"/>
       <w:r>
         <w:rPr>
           <w:rFonts w:ascii="Ubuntu Mono" w:eastAsia="Times New Roman" w:hAnsi="Ubuntu Mono" w:cs="Courier New"/>
@@ -1839,15 +2287,47 @@
           <w:bdr w:val="single" w:sz="2" w:space="0" w:color="E3E3E3" w:frame="1"/>
           <w:lang w:eastAsia="zh-CN"/>
         </w:rPr>
-        <w:t>sliceX: 39</w:t>
-      </w:r>
-      <w:r>
-        <w:rPr>
-          <w:rFonts w:ascii="Segoe UI" w:eastAsia="Times New Roman" w:hAnsi="Segoe UI" w:cs="Segoe UI"/>
-          <w:color w:val="0D0D0D"/>
-          <w:lang w:eastAsia="zh-CN"/>
-        </w:rPr>
-        <w:t>: This means the spritesheet is divided into 39 columns.</w:t>
+        <w:t>sliceX</w:t>
+      </w:r>
+      <w:proofErr w:type="spellEnd"/>
+      <w:r>
+        <w:rPr>
+          <w:rFonts w:ascii="Ubuntu Mono" w:eastAsia="Times New Roman" w:hAnsi="Ubuntu Mono" w:cs="Courier New"/>
+          <w:b/>
+          <w:bCs/>
+          <w:color w:val="0D0D0D"/>
+          <w:sz w:val="21"/>
+          <w:szCs w:val="21"/>
+          <w:bdr w:val="single" w:sz="2" w:space="0" w:color="E3E3E3" w:frame="1"/>
+          <w:lang w:eastAsia="zh-CN"/>
+        </w:rPr>
+        <w:t>: 39</w:t>
+      </w:r>
+      <w:r>
+        <w:rPr>
+          <w:rFonts w:ascii="Segoe UI" w:eastAsia="Times New Roman" w:hAnsi="Segoe UI" w:cs="Segoe UI"/>
+          <w:color w:val="0D0D0D"/>
+          <w:lang w:eastAsia="zh-CN"/>
+        </w:rPr>
+        <w:t xml:space="preserve">: This means the </w:t>
+      </w:r>
+      <w:proofErr w:type="spellStart"/>
+      <w:r>
+        <w:rPr>
+          <w:rFonts w:ascii="Segoe UI" w:eastAsia="Times New Roman" w:hAnsi="Segoe UI" w:cs="Segoe UI"/>
+          <w:color w:val="0D0D0D"/>
+          <w:lang w:eastAsia="zh-CN"/>
+        </w:rPr>
+        <w:t>spritesheet</w:t>
+      </w:r>
+      <w:proofErr w:type="spellEnd"/>
+      <w:r>
+        <w:rPr>
+          <w:rFonts w:ascii="Segoe UI" w:eastAsia="Times New Roman" w:hAnsi="Segoe UI" w:cs="Segoe UI"/>
+          <w:color w:val="0D0D0D"/>
+          <w:lang w:eastAsia="zh-CN"/>
+        </w:rPr>
+        <w:t xml:space="preserve"> is divided into 39 columns.</w:t>
       </w:r>
     </w:p>
     <w:p>
@@ -1870,6 +2350,7 @@
           <w:lang w:eastAsia="zh-CN"/>
         </w:rPr>
       </w:pPr>
+      <w:proofErr w:type="spellStart"/>
       <w:r>
         <w:rPr>
           <w:rFonts w:ascii="Ubuntu Mono" w:eastAsia="Times New Roman" w:hAnsi="Ubuntu Mono" w:cs="Courier New"/>
@@ -1881,15 +2362,47 @@
           <w:bdr w:val="single" w:sz="2" w:space="0" w:color="E3E3E3" w:frame="1"/>
           <w:lang w:eastAsia="zh-CN"/>
         </w:rPr>
-        <w:t>sliceY: 31</w:t>
-      </w:r>
-      <w:r>
-        <w:rPr>
-          <w:rFonts w:ascii="Segoe UI" w:eastAsia="Times New Roman" w:hAnsi="Segoe UI" w:cs="Segoe UI"/>
-          <w:color w:val="0D0D0D"/>
-          <w:lang w:eastAsia="zh-CN"/>
-        </w:rPr>
-        <w:t>: This means the spritesheet is divided into 31 rows.</w:t>
+        <w:t>sliceY</w:t>
+      </w:r>
+      <w:proofErr w:type="spellEnd"/>
+      <w:r>
+        <w:rPr>
+          <w:rFonts w:ascii="Ubuntu Mono" w:eastAsia="Times New Roman" w:hAnsi="Ubuntu Mono" w:cs="Courier New"/>
+          <w:b/>
+          <w:bCs/>
+          <w:color w:val="0D0D0D"/>
+          <w:sz w:val="21"/>
+          <w:szCs w:val="21"/>
+          <w:bdr w:val="single" w:sz="2" w:space="0" w:color="E3E3E3" w:frame="1"/>
+          <w:lang w:eastAsia="zh-CN"/>
+        </w:rPr>
+        <w:t>: 31</w:t>
+      </w:r>
+      <w:r>
+        <w:rPr>
+          <w:rFonts w:ascii="Segoe UI" w:eastAsia="Times New Roman" w:hAnsi="Segoe UI" w:cs="Segoe UI"/>
+          <w:color w:val="0D0D0D"/>
+          <w:lang w:eastAsia="zh-CN"/>
+        </w:rPr>
+        <w:t xml:space="preserve">: This means the </w:t>
+      </w:r>
+      <w:proofErr w:type="spellStart"/>
+      <w:r>
+        <w:rPr>
+          <w:rFonts w:ascii="Segoe UI" w:eastAsia="Times New Roman" w:hAnsi="Segoe UI" w:cs="Segoe UI"/>
+          <w:color w:val="0D0D0D"/>
+          <w:lang w:eastAsia="zh-CN"/>
+        </w:rPr>
+        <w:t>spritesheet</w:t>
+      </w:r>
+      <w:proofErr w:type="spellEnd"/>
+      <w:r>
+        <w:rPr>
+          <w:rFonts w:ascii="Segoe UI" w:eastAsia="Times New Roman" w:hAnsi="Segoe UI" w:cs="Segoe UI"/>
+          <w:color w:val="0D0D0D"/>
+          <w:lang w:eastAsia="zh-CN"/>
+        </w:rPr>
+        <w:t xml:space="preserve"> is divided into 31 rows.</w:t>
       </w:r>
     </w:p>
     <w:p>
@@ -1944,6 +2457,7 @@
           <w:lang w:eastAsia="zh-CN"/>
         </w:rPr>
       </w:pPr>
+      <w:proofErr w:type="spellStart"/>
       <w:r>
         <w:rPr>
           <w:rFonts w:ascii="Ubuntu Mono" w:eastAsia="Times New Roman" w:hAnsi="Ubuntu Mono" w:cs="Courier New"/>
@@ -1957,13 +2471,32 @@
         </w:rPr>
         <w:t>anims</w:t>
       </w:r>
-      <w:r>
-        <w:rPr>
-          <w:rFonts w:ascii="Segoe UI" w:eastAsia="Times New Roman" w:hAnsi="Segoe UI" w:cs="Segoe UI"/>
-          <w:color w:val="0D0D0D"/>
-          <w:lang w:eastAsia="zh-CN"/>
-        </w:rPr>
-        <w:t xml:space="preserve"> is an object that defines various animations using the frames from the spritesheet.</w:t>
+      <w:proofErr w:type="spellEnd"/>
+      <w:r>
+        <w:rPr>
+          <w:rFonts w:ascii="Segoe UI" w:eastAsia="Times New Roman" w:hAnsi="Segoe UI" w:cs="Segoe UI"/>
+          <w:color w:val="0D0D0D"/>
+          <w:lang w:eastAsia="zh-CN"/>
+        </w:rPr>
+        <w:t xml:space="preserve"> is an object that defines various animations using the frames from the </w:t>
+      </w:r>
+      <w:proofErr w:type="spellStart"/>
+      <w:r>
+        <w:rPr>
+          <w:rFonts w:ascii="Segoe UI" w:eastAsia="Times New Roman" w:hAnsi="Segoe UI" w:cs="Segoe UI"/>
+          <w:color w:val="0D0D0D"/>
+          <w:lang w:eastAsia="zh-CN"/>
+        </w:rPr>
+        <w:t>spritesheet</w:t>
+      </w:r>
+      <w:proofErr w:type="spellEnd"/>
+      <w:r>
+        <w:rPr>
+          <w:rFonts w:ascii="Segoe UI" w:eastAsia="Times New Roman" w:hAnsi="Segoe UI" w:cs="Segoe UI"/>
+          <w:color w:val="0D0D0D"/>
+          <w:lang w:eastAsia="zh-CN"/>
+        </w:rPr>
+        <w:t>.</w:t>
       </w:r>
     </w:p>
     <w:p>
@@ -1994,6 +2527,7 @@
         </w:rPr>
         <w:t xml:space="preserve">Each key in the </w:t>
       </w:r>
+      <w:proofErr w:type="spellStart"/>
       <w:r>
         <w:rPr>
           <w:rFonts w:ascii="Ubuntu Mono" w:eastAsia="Times New Roman" w:hAnsi="Ubuntu Mono" w:cs="Courier New"/>
@@ -2007,6 +2541,7 @@
         </w:rPr>
         <w:t>anims</w:t>
       </w:r>
+      <w:proofErr w:type="spellEnd"/>
       <w:r>
         <w:rPr>
           <w:rFonts w:ascii="Segoe UI" w:eastAsia="Times New Roman" w:hAnsi="Segoe UI" w:cs="Segoe UI"/>
@@ -2147,7 +2682,35 @@
           <w:bdr w:val="single" w:sz="2" w:space="0" w:color="E3E3E3" w:frame="1"/>
           <w:lang w:eastAsia="zh-CN"/>
         </w:rPr>
-        <w:t>"idle-down": 936</w:t>
+        <w:t>"</w:t>
+      </w:r>
+      <w:proofErr w:type="gramStart"/>
+      <w:r>
+        <w:rPr>
+          <w:rFonts w:ascii="Ubuntu Mono" w:eastAsia="Times New Roman" w:hAnsi="Ubuntu Mono" w:cs="Courier New"/>
+          <w:b/>
+          <w:bCs/>
+          <w:color w:val="0D0D0D"/>
+          <w:sz w:val="21"/>
+          <w:szCs w:val="21"/>
+          <w:bdr w:val="single" w:sz="2" w:space="0" w:color="E3E3E3" w:frame="1"/>
+          <w:lang w:eastAsia="zh-CN"/>
+        </w:rPr>
+        <w:t>idle</w:t>
+      </w:r>
+      <w:proofErr w:type="gramEnd"/>
+      <w:r>
+        <w:rPr>
+          <w:rFonts w:ascii="Ubuntu Mono" w:eastAsia="Times New Roman" w:hAnsi="Ubuntu Mono" w:cs="Courier New"/>
+          <w:b/>
+          <w:bCs/>
+          <w:color w:val="0D0D0D"/>
+          <w:sz w:val="21"/>
+          <w:szCs w:val="21"/>
+          <w:bdr w:val="single" w:sz="2" w:space="0" w:color="E3E3E3" w:frame="1"/>
+          <w:lang w:eastAsia="zh-CN"/>
+        </w:rPr>
+        <w:t>-down": 936</w:t>
       </w:r>
       <w:r>
         <w:rPr>
@@ -2218,7 +2781,35 @@
           <w:bdr w:val="single" w:sz="2" w:space="0" w:color="E3E3E3" w:frame="1"/>
           <w:lang w:eastAsia="zh-CN"/>
         </w:rPr>
-        <w:t>"walk-down": { from: 936, to: 939, loop: true, speed: 8 }</w:t>
+        <w:t xml:space="preserve">"walk-down": </w:t>
+      </w:r>
+      <w:proofErr w:type="gramStart"/>
+      <w:r>
+        <w:rPr>
+          <w:rFonts w:ascii="Ubuntu Mono" w:eastAsia="Times New Roman" w:hAnsi="Ubuntu Mono" w:cs="Courier New"/>
+          <w:b/>
+          <w:bCs/>
+          <w:color w:val="0D0D0D"/>
+          <w:sz w:val="21"/>
+          <w:szCs w:val="21"/>
+          <w:bdr w:val="single" w:sz="2" w:space="0" w:color="E3E3E3" w:frame="1"/>
+          <w:lang w:eastAsia="zh-CN"/>
+        </w:rPr>
+        <w:t>{ from</w:t>
+      </w:r>
+      <w:proofErr w:type="gramEnd"/>
+      <w:r>
+        <w:rPr>
+          <w:rFonts w:ascii="Ubuntu Mono" w:eastAsia="Times New Roman" w:hAnsi="Ubuntu Mono" w:cs="Courier New"/>
+          <w:b/>
+          <w:bCs/>
+          <w:color w:val="0D0D0D"/>
+          <w:sz w:val="21"/>
+          <w:szCs w:val="21"/>
+          <w:bdr w:val="single" w:sz="2" w:space="0" w:color="E3E3E3" w:frame="1"/>
+          <w:lang w:eastAsia="zh-CN"/>
+        </w:rPr>
+        <w:t>: 936, to: 939, loop: true, speed: 8 }</w:t>
       </w:r>
       <w:r>
         <w:rPr>
@@ -2245,6 +2836,14 @@
       </w:r>
       <w:r>
         <w:t>Tiled Software</w:t>
+      </w:r>
+    </w:p>
+    <w:p>
+      <w:pPr>
+        <w:pStyle w:val="Heading2"/>
+      </w:pPr>
+      <w:r>
+        <w:t>new map</w:t>
       </w:r>
     </w:p>
     <w:p>
@@ -2294,9 +2893,23 @@
         </w:drawing>
       </w:r>
     </w:p>
-    <w:p>
+    <w:p/>
+    <w:p>
+      <w:r>
+        <w:br w:type="page"/>
+      </w:r>
+    </w:p>
+    <w:p>
+      <w:pPr>
+        <w:pStyle w:val="Heading2"/>
+      </w:pPr>
       <w:r>
         <w:lastRenderedPageBreak/>
+        <w:t>new tile set</w:t>
+      </w:r>
+    </w:p>
+    <w:p>
+      <w:r>
         <w:t>Add new tile set, import the tile set author has provided.</w:t>
       </w:r>
       <w:r>
@@ -2430,8 +3043,21 @@
     </w:p>
     <w:p>
       <w:r>
-        <w:t>Save this map in json file in the public folder</w:t>
-      </w:r>
+        <w:t xml:space="preserve">Save this map in </w:t>
+      </w:r>
+      <w:proofErr w:type="spellStart"/>
+      <w:r>
+        <w:t>json</w:t>
+      </w:r>
+      <w:proofErr w:type="spellEnd"/>
+      <w:r>
+        <w:t xml:space="preserve"> file in the public </w:t>
+      </w:r>
+      <w:proofErr w:type="gramStart"/>
+      <w:r>
+        <w:t>folder</w:t>
+      </w:r>
+      <w:proofErr w:type="gramEnd"/>
     </w:p>
     <w:p>
       <w:r>
@@ -2537,7 +3163,37 @@
       </w:pPr>
       <w:r>
         <w:lastRenderedPageBreak/>
-        <w:t>Continue with project</w:t>
+        <w:t>P</w:t>
+      </w:r>
+      <w:r>
+        <w:t>roject</w:t>
+      </w:r>
+      <w:r>
+        <w:t xml:space="preserve"> development</w:t>
+      </w:r>
+      <w:r>
+        <w:t xml:space="preserve">: </w:t>
+      </w:r>
+      <w:r>
+        <w:t>display map</w:t>
+      </w:r>
+    </w:p>
+    <w:p>
+      <w:pPr>
+        <w:pStyle w:val="Heading2"/>
+      </w:pPr>
+      <w:r>
+        <w:t xml:space="preserve">add </w:t>
+      </w:r>
+      <w:proofErr w:type="spellStart"/>
+      <w:proofErr w:type="gramStart"/>
+      <w:r>
+        <w:t>map.json</w:t>
+      </w:r>
+      <w:proofErr w:type="spellEnd"/>
+      <w:proofErr w:type="gramEnd"/>
+      <w:r>
+        <w:t xml:space="preserve"> and map.png</w:t>
       </w:r>
     </w:p>
     <w:p>
@@ -2564,11 +3220,35 @@
         <w:t>C</w:t>
       </w:r>
       <w:r>
-        <w:t>opy the map.json, map.png into public folder.</w:t>
-      </w:r>
-    </w:p>
-    <w:p>
-      <w:r>
+        <w:t xml:space="preserve">opy the </w:t>
+      </w:r>
+      <w:proofErr w:type="spellStart"/>
+      <w:proofErr w:type="gramStart"/>
+      <w:r>
+        <w:t>map.json</w:t>
+      </w:r>
+      <w:proofErr w:type="spellEnd"/>
+      <w:proofErr w:type="gramEnd"/>
+      <w:r>
+        <w:t xml:space="preserve"> and</w:t>
+      </w:r>
+      <w:r>
+        <w:t xml:space="preserve"> map.png into </w:t>
+      </w:r>
+      <w:proofErr w:type="gramStart"/>
+      <w:r>
+        <w:t>public</w:t>
+      </w:r>
+      <w:proofErr w:type="gramEnd"/>
+      <w:r>
+        <w:t xml:space="preserve"> folder.</w:t>
+      </w:r>
+    </w:p>
+    <w:p>
+      <w:r>
+        <w:rPr>
+          <w:noProof/>
+        </w:rPr>
         <w:drawing>
           <wp:inline distT="0" distB="0" distL="0" distR="0" wp14:anchorId="381DBFA7" wp14:editId="7CA9B49B">
             <wp:extent cx="5943600" cy="4559935"/>
@@ -2606,7 +3286,457 @@
         </w:drawing>
       </w:r>
     </w:p>
-    <w:p/>
+    <w:p>
+      <w:r>
+        <w:br w:type="page"/>
+      </w:r>
+    </w:p>
+    <w:p>
+      <w:pPr>
+        <w:pStyle w:val="Heading2"/>
+      </w:pPr>
+      <w:r>
+        <w:lastRenderedPageBreak/>
+        <w:t xml:space="preserve">load sprite(map) and </w:t>
+      </w:r>
+      <w:proofErr w:type="gramStart"/>
+      <w:r>
+        <w:t>background</w:t>
+      </w:r>
+      <w:proofErr w:type="gramEnd"/>
+    </w:p>
+    <w:p>
+      <w:r>
+        <w:drawing>
+          <wp:inline distT="0" distB="0" distL="0" distR="0" wp14:anchorId="382C0D0E" wp14:editId="78E4E9D9">
+            <wp:extent cx="5654530" cy="3368332"/>
+            <wp:effectExtent l="0" t="0" r="3810" b="3810"/>
+            <wp:docPr id="1140307089" name="Picture 1" descr="A screen shot of a computer program&#10;&#10;Description automatically generated"/>
+            <wp:cNvGraphicFramePr>
+              <a:graphicFrameLocks xmlns:a="http://schemas.openxmlformats.org/drawingml/2006/main" noChangeAspect="1"/>
+            </wp:cNvGraphicFramePr>
+            <a:graphic xmlns:a="http://schemas.openxmlformats.org/drawingml/2006/main">
+              <a:graphicData uri="http://schemas.openxmlformats.org/drawingml/2006/picture">
+                <pic:pic xmlns:pic="http://schemas.openxmlformats.org/drawingml/2006/picture">
+                  <pic:nvPicPr>
+                    <pic:cNvPr id="1140307089" name="Picture 1" descr="A screen shot of a computer program&#10;&#10;Description automatically generated"/>
+                    <pic:cNvPicPr/>
+                  </pic:nvPicPr>
+                  <pic:blipFill>
+                    <a:blip r:embed="rId31"/>
+                    <a:stretch>
+                      <a:fillRect/>
+                    </a:stretch>
+                  </pic:blipFill>
+                  <pic:spPr>
+                    <a:xfrm>
+                      <a:off x="0" y="0"/>
+                      <a:ext cx="5654530" cy="3368332"/>
+                    </a:xfrm>
+                    <a:prstGeom prst="rect">
+                      <a:avLst/>
+                    </a:prstGeom>
+                  </pic:spPr>
+                </pic:pic>
+              </a:graphicData>
+            </a:graphic>
+          </wp:inline>
+        </w:drawing>
+      </w:r>
+    </w:p>
+    <w:p>
+      <w:pPr>
+        <w:pStyle w:val="Heading2"/>
+      </w:pPr>
+      <w:r>
+        <w:t>load in browser.</w:t>
+      </w:r>
+    </w:p>
+    <w:p>
+      <w:proofErr w:type="spellStart"/>
+      <w:r>
+        <w:t>npm</w:t>
+      </w:r>
+      <w:proofErr w:type="spellEnd"/>
+      <w:r>
+        <w:t xml:space="preserve"> run </w:t>
+      </w:r>
+      <w:proofErr w:type="gramStart"/>
+      <w:r>
+        <w:t>dev</w:t>
+      </w:r>
+      <w:proofErr w:type="gramEnd"/>
+    </w:p>
+    <w:p>
+      <w:pPr>
+        <w:rPr>
+          <w:lang w:eastAsia="zh-CN"/>
+        </w:rPr>
+      </w:pPr>
+      <w:r>
+        <w:drawing>
+          <wp:inline distT="0" distB="0" distL="0" distR="0" wp14:anchorId="47705EB4" wp14:editId="121FEB5B">
+            <wp:extent cx="4397121" cy="2339543"/>
+            <wp:effectExtent l="0" t="0" r="3810" b="3810"/>
+            <wp:docPr id="722311857" name="Picture 1" descr="A screen shot of a computer&#10;&#10;Description automatically generated"/>
+            <wp:cNvGraphicFramePr>
+              <a:graphicFrameLocks xmlns:a="http://schemas.openxmlformats.org/drawingml/2006/main" noChangeAspect="1"/>
+            </wp:cNvGraphicFramePr>
+            <a:graphic xmlns:a="http://schemas.openxmlformats.org/drawingml/2006/main">
+              <a:graphicData uri="http://schemas.openxmlformats.org/drawingml/2006/picture">
+                <pic:pic xmlns:pic="http://schemas.openxmlformats.org/drawingml/2006/picture">
+                  <pic:nvPicPr>
+                    <pic:cNvPr id="722311857" name="Picture 1" descr="A screen shot of a computer&#10;&#10;Description automatically generated"/>
+                    <pic:cNvPicPr/>
+                  </pic:nvPicPr>
+                  <pic:blipFill>
+                    <a:blip r:embed="rId32"/>
+                    <a:stretch>
+                      <a:fillRect/>
+                    </a:stretch>
+                  </pic:blipFill>
+                  <pic:spPr>
+                    <a:xfrm>
+                      <a:off x="0" y="0"/>
+                      <a:ext cx="4397121" cy="2339543"/>
+                    </a:xfrm>
+                    <a:prstGeom prst="rect">
+                      <a:avLst/>
+                    </a:prstGeom>
+                  </pic:spPr>
+                </pic:pic>
+              </a:graphicData>
+            </a:graphic>
+          </wp:inline>
+        </w:drawing>
+      </w:r>
+    </w:p>
+    <w:p>
+      <w:pPr>
+        <w:pStyle w:val="Heading2"/>
+        <w:rPr>
+          <w:lang w:eastAsia="zh-CN"/>
+        </w:rPr>
+      </w:pPr>
+      <w:r>
+        <w:rPr>
+          <w:rFonts w:hint="eastAsia"/>
+          <w:lang w:eastAsia="zh-CN"/>
+        </w:rPr>
+        <w:lastRenderedPageBreak/>
+        <w:t xml:space="preserve">Set style in </w:t>
+      </w:r>
+      <w:proofErr w:type="gramStart"/>
+      <w:r>
+        <w:rPr>
+          <w:lang w:eastAsia="zh-CN"/>
+        </w:rPr>
+        <w:t>index.html</w:t>
+      </w:r>
+      <w:proofErr w:type="gramEnd"/>
+    </w:p>
+    <w:p>
+      <w:pPr>
+        <w:rPr>
+          <w:lang w:eastAsia="zh-CN"/>
+        </w:rPr>
+      </w:pPr>
+      <w:r>
+        <w:rPr>
+          <w:lang w:eastAsia="zh-CN"/>
+        </w:rPr>
+        <w:drawing>
+          <wp:inline distT="0" distB="0" distL="0" distR="0" wp14:anchorId="034F47C8" wp14:editId="6F29320B">
+            <wp:extent cx="5943600" cy="2880360"/>
+            <wp:effectExtent l="0" t="0" r="0" b="0"/>
+            <wp:docPr id="133786508" name="Picture 1"/>
+            <wp:cNvGraphicFramePr>
+              <a:graphicFrameLocks xmlns:a="http://schemas.openxmlformats.org/drawingml/2006/main" noChangeAspect="1"/>
+            </wp:cNvGraphicFramePr>
+            <a:graphic xmlns:a="http://schemas.openxmlformats.org/drawingml/2006/main">
+              <a:graphicData uri="http://schemas.openxmlformats.org/drawingml/2006/picture">
+                <pic:pic xmlns:pic="http://schemas.openxmlformats.org/drawingml/2006/picture">
+                  <pic:nvPicPr>
+                    <pic:cNvPr id="133786508" name=""/>
+                    <pic:cNvPicPr/>
+                  </pic:nvPicPr>
+                  <pic:blipFill rotWithShape="1">
+                    <a:blip r:embed="rId33"/>
+                    <a:srcRect b="38942"/>
+                    <a:stretch/>
+                  </pic:blipFill>
+                  <pic:spPr bwMode="auto">
+                    <a:xfrm>
+                      <a:off x="0" y="0"/>
+                      <a:ext cx="5943600" cy="2880360"/>
+                    </a:xfrm>
+                    <a:prstGeom prst="rect">
+                      <a:avLst/>
+                    </a:prstGeom>
+                    <a:ln>
+                      <a:noFill/>
+                    </a:ln>
+                    <a:extLst>
+                      <a:ext uri="{53640926-AAD7-44D8-BBD7-CCE9431645EC}">
+                        <a14:shadowObscured xmlns:a14="http://schemas.microsoft.com/office/drawing/2010/main"/>
+                      </a:ext>
+                    </a:extLst>
+                  </pic:spPr>
+                </pic:pic>
+              </a:graphicData>
+            </a:graphic>
+          </wp:inline>
+        </w:drawing>
+      </w:r>
+    </w:p>
+    <w:p>
+      <w:pPr>
+        <w:rPr>
+          <w:lang w:eastAsia="zh-CN"/>
+        </w:rPr>
+      </w:pPr>
+    </w:p>
+    <w:p>
+      <w:pPr>
+        <w:rPr>
+          <w:lang w:eastAsia="zh-CN"/>
+        </w:rPr>
+      </w:pPr>
+      <w:r>
+        <w:rPr>
+          <w:lang w:eastAsia="zh-CN"/>
+        </w:rPr>
+        <w:t xml:space="preserve">display </w:t>
+      </w:r>
+      <w:proofErr w:type="gramStart"/>
+      <w:r>
+        <w:rPr>
+          <w:lang w:eastAsia="zh-CN"/>
+        </w:rPr>
+        <w:t>map</w:t>
+      </w:r>
+      <w:proofErr w:type="gramEnd"/>
+    </w:p>
+    <w:p>
+      <w:pPr>
+        <w:rPr>
+          <w:lang w:eastAsia="zh-CN"/>
+        </w:rPr>
+      </w:pPr>
+      <w:r>
+        <w:rPr>
+          <w:lang w:eastAsia="zh-CN"/>
+        </w:rPr>
+        <w:drawing>
+          <wp:inline distT="0" distB="0" distL="0" distR="0" wp14:anchorId="7E57E8B9" wp14:editId="548D35C0">
+            <wp:extent cx="5966460" cy="3598986"/>
+            <wp:effectExtent l="0" t="0" r="0" b="1905"/>
+            <wp:docPr id="1670585793" name="Picture 1" descr="A screenshot of a computer screen&#10;&#10;Description automatically generated"/>
+            <wp:cNvGraphicFramePr>
+              <a:graphicFrameLocks xmlns:a="http://schemas.openxmlformats.org/drawingml/2006/main" noChangeAspect="1"/>
+            </wp:cNvGraphicFramePr>
+            <a:graphic xmlns:a="http://schemas.openxmlformats.org/drawingml/2006/main">
+              <a:graphicData uri="http://schemas.openxmlformats.org/drawingml/2006/picture">
+                <pic:pic xmlns:pic="http://schemas.openxmlformats.org/drawingml/2006/picture">
+                  <pic:nvPicPr>
+                    <pic:cNvPr id="1670585793" name="Picture 1" descr="A screenshot of a computer screen&#10;&#10;Description automatically generated"/>
+                    <pic:cNvPicPr/>
+                  </pic:nvPicPr>
+                  <pic:blipFill rotWithShape="1">
+                    <a:blip r:embed="rId34"/>
+                    <a:srcRect l="25000" t="3607" r="2948" b="43216"/>
+                    <a:stretch/>
+                  </pic:blipFill>
+                  <pic:spPr bwMode="auto">
+                    <a:xfrm>
+                      <a:off x="0" y="0"/>
+                      <a:ext cx="5978756" cy="3606403"/>
+                    </a:xfrm>
+                    <a:prstGeom prst="rect">
+                      <a:avLst/>
+                    </a:prstGeom>
+                    <a:ln>
+                      <a:noFill/>
+                    </a:ln>
+                    <a:extLst>
+                      <a:ext uri="{53640926-AAD7-44D8-BBD7-CCE9431645EC}">
+                        <a14:shadowObscured xmlns:a14="http://schemas.microsoft.com/office/drawing/2010/main"/>
+                      </a:ext>
+                    </a:extLst>
+                  </pic:spPr>
+                </pic:pic>
+              </a:graphicData>
+            </a:graphic>
+          </wp:inline>
+        </w:drawing>
+      </w:r>
+    </w:p>
+    <w:p>
+      <w:pPr>
+        <w:rPr>
+          <w:lang w:eastAsia="zh-CN"/>
+        </w:rPr>
+      </w:pPr>
+      <w:r>
+        <w:rPr>
+          <w:lang w:eastAsia="zh-CN"/>
+        </w:rPr>
+        <w:lastRenderedPageBreak/>
+        <w:drawing>
+          <wp:inline distT="0" distB="0" distL="0" distR="0" wp14:anchorId="499B95C4" wp14:editId="1320915C">
+            <wp:extent cx="3795089" cy="1447925"/>
+            <wp:effectExtent l="0" t="0" r="0" b="0"/>
+            <wp:docPr id="988481441" name="Picture 1" descr="A screen shot of a computer&#10;&#10;Description automatically generated"/>
+            <wp:cNvGraphicFramePr>
+              <a:graphicFrameLocks xmlns:a="http://schemas.openxmlformats.org/drawingml/2006/main" noChangeAspect="1"/>
+            </wp:cNvGraphicFramePr>
+            <a:graphic xmlns:a="http://schemas.openxmlformats.org/drawingml/2006/main">
+              <a:graphicData uri="http://schemas.openxmlformats.org/drawingml/2006/picture">
+                <pic:pic xmlns:pic="http://schemas.openxmlformats.org/drawingml/2006/picture">
+                  <pic:nvPicPr>
+                    <pic:cNvPr id="988481441" name="Picture 1" descr="A screen shot of a computer&#10;&#10;Description automatically generated"/>
+                    <pic:cNvPicPr/>
+                  </pic:nvPicPr>
+                  <pic:blipFill>
+                    <a:blip r:embed="rId35"/>
+                    <a:stretch>
+                      <a:fillRect/>
+                    </a:stretch>
+                  </pic:blipFill>
+                  <pic:spPr>
+                    <a:xfrm>
+                      <a:off x="0" y="0"/>
+                      <a:ext cx="3795089" cy="1447925"/>
+                    </a:xfrm>
+                    <a:prstGeom prst="rect">
+                      <a:avLst/>
+                    </a:prstGeom>
+                  </pic:spPr>
+                </pic:pic>
+              </a:graphicData>
+            </a:graphic>
+          </wp:inline>
+        </w:drawing>
+      </w:r>
+    </w:p>
+    <w:p>
+      <w:pPr>
+        <w:pStyle w:val="Heading2"/>
+        <w:rPr>
+          <w:lang w:eastAsia="zh-CN"/>
+        </w:rPr>
+      </w:pPr>
+      <w:r>
+        <w:rPr>
+          <w:lang w:eastAsia="zh-CN"/>
+        </w:rPr>
+        <w:t>create player</w:t>
+      </w:r>
+      <w:r>
+        <w:rPr>
+          <w:lang w:eastAsia="zh-CN"/>
+        </w:rPr>
+        <w:t xml:space="preserve"> </w:t>
+      </w:r>
+      <w:proofErr w:type="gramStart"/>
+      <w:r>
+        <w:rPr>
+          <w:lang w:eastAsia="zh-CN"/>
+        </w:rPr>
+        <w:t>object</w:t>
+      </w:r>
+      <w:proofErr w:type="gramEnd"/>
+    </w:p>
+    <w:p>
+      <w:pPr>
+        <w:rPr>
+          <w:lang w:eastAsia="zh-CN"/>
+        </w:rPr>
+      </w:pPr>
+      <w:r>
+        <w:rPr>
+          <w:lang w:eastAsia="zh-CN"/>
+        </w:rPr>
+        <w:drawing>
+          <wp:inline distT="0" distB="0" distL="0" distR="0" wp14:anchorId="36747D04" wp14:editId="79AAECC7">
+            <wp:extent cx="5859780" cy="5378154"/>
+            <wp:effectExtent l="0" t="0" r="7620" b="0"/>
+            <wp:docPr id="1502561257" name="Picture 1" descr="A screenshot of a computer program&#10;&#10;Description automatically generated"/>
+            <wp:cNvGraphicFramePr>
+              <a:graphicFrameLocks xmlns:a="http://schemas.openxmlformats.org/drawingml/2006/main" noChangeAspect="1"/>
+            </wp:cNvGraphicFramePr>
+            <a:graphic xmlns:a="http://schemas.openxmlformats.org/drawingml/2006/main">
+              <a:graphicData uri="http://schemas.openxmlformats.org/drawingml/2006/picture">
+                <pic:pic xmlns:pic="http://schemas.openxmlformats.org/drawingml/2006/picture">
+                  <pic:nvPicPr>
+                    <pic:cNvPr id="1502561257" name="Picture 1" descr="A screenshot of a computer program&#10;&#10;Description automatically generated"/>
+                    <pic:cNvPicPr/>
+                  </pic:nvPicPr>
+                  <pic:blipFill rotWithShape="1">
+                    <a:blip r:embed="rId36"/>
+                    <a:srcRect l="24359" t="3294" r="10129" b="23137"/>
+                    <a:stretch/>
+                  </pic:blipFill>
+                  <pic:spPr bwMode="auto">
+                    <a:xfrm>
+                      <a:off x="0" y="0"/>
+                      <a:ext cx="5865463" cy="5383370"/>
+                    </a:xfrm>
+                    <a:prstGeom prst="rect">
+                      <a:avLst/>
+                    </a:prstGeom>
+                    <a:ln>
+                      <a:noFill/>
+                    </a:ln>
+                    <a:extLst>
+                      <a:ext uri="{53640926-AAD7-44D8-BBD7-CCE9431645EC}">
+                        <a14:shadowObscured xmlns:a14="http://schemas.microsoft.com/office/drawing/2010/main"/>
+                      </a:ext>
+                    </a:extLst>
+                  </pic:spPr>
+                </pic:pic>
+              </a:graphicData>
+            </a:graphic>
+          </wp:inline>
+        </w:drawing>
+      </w:r>
+    </w:p>
+    <w:p>
+      <w:pPr>
+        <w:rPr>
+          <w:lang w:eastAsia="zh-CN"/>
+        </w:rPr>
+      </w:pPr>
+      <w:r>
+        <w:rPr>
+          <w:lang w:eastAsia="zh-CN"/>
+        </w:rPr>
+        <w:br w:type="page"/>
+      </w:r>
+    </w:p>
+    <w:p>
+      <w:pPr>
+        <w:pStyle w:val="Heading2"/>
+        <w:rPr>
+          <w:lang w:eastAsia="zh-CN"/>
+        </w:rPr>
+      </w:pPr>
+      <w:r>
+        <w:rPr>
+          <w:lang w:eastAsia="zh-CN"/>
+        </w:rPr>
+        <w:lastRenderedPageBreak/>
+        <w:t>Logic to display</w:t>
+      </w:r>
+    </w:p>
+    <w:p>
+      <w:pPr>
+        <w:rPr>
+          <w:rFonts w:hint="eastAsia"/>
+          <w:lang w:eastAsia="zh-CN"/>
+        </w:rPr>
+      </w:pPr>
+    </w:p>
     <w:sectPr>
       <w:pgSz w:w="12240" w:h="15840"/>
       <w:pgMar w:top="1440" w:right="1440" w:bottom="1440" w:left="1440" w:header="720" w:footer="720" w:gutter="0"/>
@@ -2956,6 +4086,95 @@
     </w:lvl>
   </w:abstractNum>
   <w:abstractNum w:abstractNumId="3" w15:restartNumberingAfterBreak="0">
+    <w:nsid w:val="42771C56"/>
+    <w:multiLevelType w:val="hybridMultilevel"/>
+    <w:tmpl w:val="2B20DE26"/>
+    <w:lvl w:ilvl="0" w:tplc="0409000F">
+      <w:start w:val="1"/>
+      <w:numFmt w:val="decimal"/>
+      <w:lvlText w:val="%1."/>
+      <w:lvlJc w:val="left"/>
+      <w:pPr>
+        <w:ind w:left="720" w:hanging="360"/>
+      </w:pPr>
+      <w:rPr>
+        <w:rFonts w:hint="default"/>
+      </w:rPr>
+    </w:lvl>
+    <w:lvl w:ilvl="1" w:tplc="04090019" w:tentative="1">
+      <w:start w:val="1"/>
+      <w:numFmt w:val="lowerLetter"/>
+      <w:lvlText w:val="%2."/>
+      <w:lvlJc w:val="left"/>
+      <w:pPr>
+        <w:ind w:left="1440" w:hanging="360"/>
+      </w:pPr>
+    </w:lvl>
+    <w:lvl w:ilvl="2" w:tplc="0409001B" w:tentative="1">
+      <w:start w:val="1"/>
+      <w:numFmt w:val="lowerRoman"/>
+      <w:lvlText w:val="%3."/>
+      <w:lvlJc w:val="right"/>
+      <w:pPr>
+        <w:ind w:left="2160" w:hanging="180"/>
+      </w:pPr>
+    </w:lvl>
+    <w:lvl w:ilvl="3" w:tplc="0409000F" w:tentative="1">
+      <w:start w:val="1"/>
+      <w:numFmt w:val="decimal"/>
+      <w:lvlText w:val="%4."/>
+      <w:lvlJc w:val="left"/>
+      <w:pPr>
+        <w:ind w:left="2880" w:hanging="360"/>
+      </w:pPr>
+    </w:lvl>
+    <w:lvl w:ilvl="4" w:tplc="04090019" w:tentative="1">
+      <w:start w:val="1"/>
+      <w:numFmt w:val="lowerLetter"/>
+      <w:lvlText w:val="%5."/>
+      <w:lvlJc w:val="left"/>
+      <w:pPr>
+        <w:ind w:left="3600" w:hanging="360"/>
+      </w:pPr>
+    </w:lvl>
+    <w:lvl w:ilvl="5" w:tplc="0409001B" w:tentative="1">
+      <w:start w:val="1"/>
+      <w:numFmt w:val="lowerRoman"/>
+      <w:lvlText w:val="%6."/>
+      <w:lvlJc w:val="right"/>
+      <w:pPr>
+        <w:ind w:left="4320" w:hanging="180"/>
+      </w:pPr>
+    </w:lvl>
+    <w:lvl w:ilvl="6" w:tplc="0409000F" w:tentative="1">
+      <w:start w:val="1"/>
+      <w:numFmt w:val="decimal"/>
+      <w:lvlText w:val="%7."/>
+      <w:lvlJc w:val="left"/>
+      <w:pPr>
+        <w:ind w:left="5040" w:hanging="360"/>
+      </w:pPr>
+    </w:lvl>
+    <w:lvl w:ilvl="7" w:tplc="04090019" w:tentative="1">
+      <w:start w:val="1"/>
+      <w:numFmt w:val="lowerLetter"/>
+      <w:lvlText w:val="%8."/>
+      <w:lvlJc w:val="left"/>
+      <w:pPr>
+        <w:ind w:left="5760" w:hanging="360"/>
+      </w:pPr>
+    </w:lvl>
+    <w:lvl w:ilvl="8" w:tplc="0409001B" w:tentative="1">
+      <w:start w:val="1"/>
+      <w:numFmt w:val="lowerRoman"/>
+      <w:lvlText w:val="%9."/>
+      <w:lvlJc w:val="right"/>
+      <w:pPr>
+        <w:ind w:left="6480" w:hanging="180"/>
+      </w:pPr>
+    </w:lvl>
+  </w:abstractNum>
+  <w:abstractNum w:abstractNumId="4" w15:restartNumberingAfterBreak="0">
     <w:nsid w:val="4F8A1503"/>
     <w:multiLevelType w:val="multilevel"/>
     <w:tmpl w:val="8F56729C"/>
@@ -3104,7 +4323,7 @@
       </w:rPr>
     </w:lvl>
   </w:abstractNum>
-  <w:abstractNum w:abstractNumId="4" w15:restartNumberingAfterBreak="0">
+  <w:abstractNum w:abstractNumId="5" w15:restartNumberingAfterBreak="0">
     <w:nsid w:val="541D251B"/>
     <w:multiLevelType w:val="multilevel"/>
     <w:tmpl w:val="5CC8C6EA"/>
@@ -3253,7 +4472,7 @@
       </w:rPr>
     </w:lvl>
   </w:abstractNum>
-  <w:abstractNum w:abstractNumId="5" w15:restartNumberingAfterBreak="0">
+  <w:abstractNum w:abstractNumId="6" w15:restartNumberingAfterBreak="0">
     <w:nsid w:val="7654F13F"/>
     <w:multiLevelType w:val="multilevel"/>
     <w:tmpl w:val="0409001F"/>
@@ -3340,7 +4559,7 @@
     </w:lvl>
   </w:abstractNum>
   <w:num w:numId="1" w16cid:durableId="1544902040">
-    <w:abstractNumId w:val="5"/>
+    <w:abstractNumId w:val="6"/>
   </w:num>
   <w:num w:numId="2" w16cid:durableId="604532401">
     <w:abstractNumId w:val="2"/>
@@ -3349,13 +4568,16 @@
     <w:abstractNumId w:val="0"/>
   </w:num>
   <w:num w:numId="4" w16cid:durableId="432946317">
-    <w:abstractNumId w:val="3"/>
+    <w:abstractNumId w:val="4"/>
   </w:num>
   <w:num w:numId="5" w16cid:durableId="1767775072">
     <w:abstractNumId w:val="1"/>
   </w:num>
   <w:num w:numId="6" w16cid:durableId="1541743960">
-    <w:abstractNumId w:val="4"/>
+    <w:abstractNumId w:val="5"/>
+  </w:num>
+  <w:num w:numId="7" w16cid:durableId="9336233">
+    <w:abstractNumId w:val="3"/>
   </w:num>
 </w:numbering>
 </file>

</xml_diff>